<commit_message>
Actualização do manual de utilizador
</commit_message>
<xml_diff>
--- a/User Manual.docx
+++ b/User Manual.docx
@@ -251,10 +251,10 @@
           <w:lang w:eastAsia="pt-PT"/>
         </w:rPr>
         <w:drawing>
-          <wp:inline distT="0" distB="0" distL="0" distR="0" wp14:anchorId="5C18B6B4" wp14:editId="3B25EC96">
-            <wp:extent cx="5488721" cy="4572000"/>
-            <wp:effectExtent l="0" t="0" r="0" b="0"/>
-            <wp:docPr id="2" name="Imagem 2"/>
+          <wp:inline distT="0" distB="0" distL="0" distR="0">
+            <wp:extent cx="4390476" cy="3619048"/>
+            <wp:effectExtent l="0" t="0" r="0" b="635"/>
+            <wp:docPr id="9" name="Imagem 9"/>
             <wp:cNvGraphicFramePr>
               <a:graphicFrameLocks xmlns:a="http://schemas.openxmlformats.org/drawingml/2006/main" noChangeAspect="1"/>
             </wp:cNvGraphicFramePr>
@@ -262,7 +262,7 @@
               <a:graphicData uri="http://schemas.openxmlformats.org/drawingml/2006/picture">
                 <pic:pic xmlns:pic="http://schemas.openxmlformats.org/drawingml/2006/picture">
                   <pic:nvPicPr>
-                    <pic:cNvPr id="2" name="1.PNG"/>
+                    <pic:cNvPr id="9" name="1.PNG"/>
                     <pic:cNvPicPr/>
                   </pic:nvPicPr>
                   <pic:blipFill>
@@ -280,7 +280,7 @@
                   <pic:spPr>
                     <a:xfrm>
                       <a:off x="0" y="0"/>
-                      <a:ext cx="5501352" cy="4582521"/>
+                      <a:ext cx="4390476" cy="3619048"/>
                     </a:xfrm>
                     <a:prstGeom prst="rect">
                       <a:avLst/>
@@ -326,8 +326,6 @@
       <w:r>
         <w:t xml:space="preserve"> em qualquer pagina, será redirecionado para esta pagina novamente.</w:t>
       </w:r>
-      <w:bookmarkStart w:id="0" w:name="_GoBack"/>
-      <w:bookmarkEnd w:id="0"/>
       <w:r>
         <w:br w:type="page"/>
       </w:r>
@@ -403,9 +401,9 @@
         </w:rPr>
         <w:drawing>
           <wp:inline distT="0" distB="0" distL="0" distR="0">
-            <wp:extent cx="5420401" cy="4667250"/>
-            <wp:effectExtent l="0" t="0" r="8890" b="0"/>
-            <wp:docPr id="3" name="Imagem 3"/>
+            <wp:extent cx="4495238" cy="3857143"/>
+            <wp:effectExtent l="0" t="0" r="635" b="0"/>
+            <wp:docPr id="12" name="Imagem 12"/>
             <wp:cNvGraphicFramePr>
               <a:graphicFrameLocks xmlns:a="http://schemas.openxmlformats.org/drawingml/2006/main" noChangeAspect="1"/>
             </wp:cNvGraphicFramePr>
@@ -413,7 +411,7 @@
               <a:graphicData uri="http://schemas.openxmlformats.org/drawingml/2006/picture">
                 <pic:pic xmlns:pic="http://schemas.openxmlformats.org/drawingml/2006/picture">
                   <pic:nvPicPr>
-                    <pic:cNvPr id="3" name="AdminMain.PNG"/>
+                    <pic:cNvPr id="12" name="AdminMain.PNG"/>
                     <pic:cNvPicPr/>
                   </pic:nvPicPr>
                   <pic:blipFill>
@@ -431,7 +429,7 @@
                   <pic:spPr>
                     <a:xfrm>
                       <a:off x="0" y="0"/>
-                      <a:ext cx="5457614" cy="4699293"/>
+                      <a:ext cx="4495238" cy="3857143"/>
                     </a:xfrm>
                     <a:prstGeom prst="rect">
                       <a:avLst/>
@@ -490,10 +488,10 @@
           <w:lang w:eastAsia="pt-PT"/>
         </w:rPr>
         <w:drawing>
-          <wp:inline distT="0" distB="0" distL="0" distR="0" wp14:anchorId="0DB09CC3" wp14:editId="4B7A97F1">
-            <wp:extent cx="5353529" cy="4724400"/>
-            <wp:effectExtent l="0" t="0" r="0" b="0"/>
-            <wp:docPr id="4" name="Imagem 4"/>
+          <wp:inline distT="0" distB="0" distL="0" distR="0">
+            <wp:extent cx="4201111" cy="3686689"/>
+            <wp:effectExtent l="0" t="0" r="9525" b="9525"/>
+            <wp:docPr id="5" name="Imagem 5"/>
             <wp:cNvGraphicFramePr>
               <a:graphicFrameLocks xmlns:a="http://schemas.openxmlformats.org/drawingml/2006/main" noChangeAspect="1"/>
             </wp:cNvGraphicFramePr>
@@ -501,7 +499,7 @@
               <a:graphicData uri="http://schemas.openxmlformats.org/drawingml/2006/picture">
                 <pic:pic xmlns:pic="http://schemas.openxmlformats.org/drawingml/2006/picture">
                   <pic:nvPicPr>
-                    <pic:cNvPr id="4" name="adduser.PNG"/>
+                    <pic:cNvPr id="5" name="adduser.PNG"/>
                     <pic:cNvPicPr/>
                   </pic:nvPicPr>
                   <pic:blipFill>
@@ -519,7 +517,7 @@
                   <pic:spPr>
                     <a:xfrm>
                       <a:off x="0" y="0"/>
-                      <a:ext cx="5364596" cy="4734166"/>
+                      <a:ext cx="4201111" cy="3686689"/>
                     </a:xfrm>
                     <a:prstGeom prst="rect">
                       <a:avLst/>
@@ -544,43 +542,6 @@
       </w:r>
     </w:p>
     <w:p>
-      <w:r>
-        <w:br w:type="page"/>
-      </w:r>
-    </w:p>
-    <w:p>
-      <w:pPr>
-        <w:pStyle w:val="Subttulo"/>
-        <w:rPr>
-          <w:u w:val="single"/>
-        </w:rPr>
-      </w:pPr>
-      <w:r>
-        <w:rPr>
-          <w:u w:val="single"/>
-        </w:rPr>
-        <w:lastRenderedPageBreak/>
-        <w:t xml:space="preserve">Alterar permissões de </w:t>
-      </w:r>
-      <w:r>
-        <w:rPr>
-          <w:u w:val="single"/>
-        </w:rPr>
-        <w:t>utilizador</w:t>
-      </w:r>
-    </w:p>
-    <w:p>
-      <w:r>
-        <w:t xml:space="preserve">Ao escolhermos a opção </w:t>
-      </w:r>
-      <w:r>
-        <w:t xml:space="preserve">permissões </w:t>
-      </w:r>
-      <w:r>
-        <w:t>na pagina anterior seremos redirecionados para a seguinte pagina.</w:t>
-      </w:r>
-    </w:p>
-    <w:p>
       <w:pPr>
         <w:jc w:val="center"/>
       </w:pPr>
@@ -591,9 +552,9 @@
         </w:rPr>
         <w:drawing>
           <wp:inline distT="0" distB="0" distL="0" distR="0">
-            <wp:extent cx="5191125" cy="4816009"/>
-            <wp:effectExtent l="0" t="0" r="0" b="3810"/>
-            <wp:docPr id="6" name="Imagem 6"/>
+            <wp:extent cx="2504762" cy="1571429"/>
+            <wp:effectExtent l="0" t="0" r="0" b="0"/>
+            <wp:docPr id="7" name="Imagem 7"/>
             <wp:cNvGraphicFramePr>
               <a:graphicFrameLocks xmlns:a="http://schemas.openxmlformats.org/drawingml/2006/main" noChangeAspect="1"/>
             </wp:cNvGraphicFramePr>
@@ -601,7 +562,7 @@
               <a:graphicData uri="http://schemas.openxmlformats.org/drawingml/2006/picture">
                 <pic:pic xmlns:pic="http://schemas.openxmlformats.org/drawingml/2006/picture">
                   <pic:nvPicPr>
-                    <pic:cNvPr id="6" name="permissoes.PNG"/>
+                    <pic:cNvPr id="7" name="adduserMB.PNG"/>
                     <pic:cNvPicPr/>
                   </pic:nvPicPr>
                   <pic:blipFill>
@@ -619,7 +580,7 @@
                   <pic:spPr>
                     <a:xfrm>
                       <a:off x="0" y="0"/>
-                      <a:ext cx="5208163" cy="4831816"/>
+                      <a:ext cx="2504762" cy="1571429"/>
                     </a:xfrm>
                     <a:prstGeom prst="rect">
                       <a:avLst/>
@@ -634,26 +595,11 @@
     </w:p>
     <w:p>
       <w:r>
-        <w:t xml:space="preserve">A partir desta pagina podemos </w:t>
-      </w:r>
-      <w:r>
-        <w:t xml:space="preserve">alterar as permissões de um </w:t>
-      </w:r>
-      <w:r>
-        <w:t xml:space="preserve">paciente, </w:t>
-      </w:r>
-      <w:r>
-        <w:t xml:space="preserve">selecionando o paciente, </w:t>
-      </w:r>
-      <w:r>
-        <w:t xml:space="preserve">escolher o tipo de utilizador e carregar no botão </w:t>
-      </w:r>
-      <w:r>
-        <w:t xml:space="preserve">de </w:t>
-      </w:r>
-      <w:proofErr w:type="spellStart"/>
-      <w:r>
-        <w:t>update</w:t>
+        <w:t xml:space="preserve">Exemplo acima é da criação de um utilizador, </w:t>
+      </w:r>
+      <w:proofErr w:type="spellStart"/>
+      <w:r>
+        <w:t>RuiRijo</w:t>
       </w:r>
       <w:proofErr w:type="spellEnd"/>
       <w:r>
@@ -662,15 +608,9 @@
     </w:p>
     <w:p>
       <w:r>
-        <w:t>É também possível apagar o utilizador em questão, ao selecionar o paciente e carregar no botão de apagar utilizador.</w:t>
-      </w:r>
-    </w:p>
-    <w:p>
-      <w:r>
         <w:br w:type="page"/>
       </w:r>
     </w:p>
-    <w:p/>
     <w:p>
       <w:pPr>
         <w:pStyle w:val="Subttulo"/>
@@ -682,115 +622,19 @@
         <w:rPr>
           <w:u w:val="single"/>
         </w:rPr>
-        <w:t xml:space="preserve">Pagina de </w:t>
-      </w:r>
-      <w:proofErr w:type="spellStart"/>
-      <w:r>
-        <w:rPr>
-          <w:u w:val="single"/>
-        </w:rPr>
-        <w:t>Doctor</w:t>
-      </w:r>
-      <w:proofErr w:type="spellEnd"/>
-      <w:r>
-        <w:rPr>
-          <w:u w:val="single"/>
-        </w:rPr>
-        <w:t xml:space="preserve">, </w:t>
-      </w:r>
-      <w:proofErr w:type="spellStart"/>
-      <w:r>
-        <w:rPr>
-          <w:u w:val="single"/>
-        </w:rPr>
-        <w:t>Nurse</w:t>
-      </w:r>
-      <w:proofErr w:type="spellEnd"/>
-      <w:r>
-        <w:rPr>
-          <w:u w:val="single"/>
-        </w:rPr>
-        <w:t xml:space="preserve"> e </w:t>
-      </w:r>
-      <w:proofErr w:type="spellStart"/>
-      <w:r>
-        <w:rPr>
-          <w:u w:val="single"/>
-        </w:rPr>
-        <w:t>Attendant</w:t>
-      </w:r>
-      <w:proofErr w:type="spellEnd"/>
-    </w:p>
-    <w:p>
-      <w:r>
-        <w:t xml:space="preserve">Ao fazer login com as credencias de </w:t>
-      </w:r>
-      <w:proofErr w:type="spellStart"/>
-      <w:r>
-        <w:t>doctor</w:t>
-      </w:r>
-      <w:proofErr w:type="spellEnd"/>
-      <w:r>
-        <w:t xml:space="preserve">, </w:t>
-      </w:r>
-      <w:proofErr w:type="spellStart"/>
-      <w:r>
-        <w:t>nurse</w:t>
-      </w:r>
-      <w:proofErr w:type="spellEnd"/>
-      <w:r>
-        <w:t xml:space="preserve"> ou </w:t>
-      </w:r>
-      <w:proofErr w:type="spellStart"/>
-      <w:r>
-        <w:t>attendante</w:t>
-      </w:r>
-      <w:proofErr w:type="spellEnd"/>
-      <w:r>
-        <w:t xml:space="preserve">, por defeito são </w:t>
-      </w:r>
-      <w:proofErr w:type="spellStart"/>
-      <w:r>
-        <w:t>username</w:t>
-      </w:r>
-      <w:proofErr w:type="spellEnd"/>
-      <w:r>
-        <w:t xml:space="preserve"> </w:t>
-      </w:r>
-      <w:proofErr w:type="spellStart"/>
-      <w:r>
-        <w:t>doctor</w:t>
-      </w:r>
-      <w:proofErr w:type="spellEnd"/>
-      <w:r>
-        <w:t xml:space="preserve">, </w:t>
-      </w:r>
-      <w:proofErr w:type="spellStart"/>
-      <w:r>
-        <w:t>nurse</w:t>
-      </w:r>
-      <w:proofErr w:type="spellEnd"/>
-      <w:r>
-        <w:t xml:space="preserve"> e </w:t>
-      </w:r>
-      <w:proofErr w:type="spellStart"/>
-      <w:r>
-        <w:t>attendant</w:t>
-      </w:r>
-      <w:proofErr w:type="spellEnd"/>
-      <w:r>
-        <w:t xml:space="preserve"> com a</w:t>
-      </w:r>
-      <w:r>
-        <w:t xml:space="preserve"> password </w:t>
-      </w:r>
-      <w:proofErr w:type="spellStart"/>
-      <w:r>
-        <w:t>pw</w:t>
-      </w:r>
-      <w:proofErr w:type="spellEnd"/>
-      <w:r>
-        <w:t>, deparamo-nos com a seguinte pagina.</w:t>
+        <w:lastRenderedPageBreak/>
+        <w:t xml:space="preserve">Alterar permissões de </w:t>
+      </w:r>
+      <w:r>
+        <w:rPr>
+          <w:u w:val="single"/>
+        </w:rPr>
+        <w:t>utilizador</w:t>
+      </w:r>
+    </w:p>
+    <w:p>
+      <w:r>
+        <w:t>Ao escolhermos a opção permissões na pagina anterior seremos redirecionados para a seguinte pagina.</w:t>
       </w:r>
     </w:p>
     <w:p>
@@ -804,9 +648,9 @@
         </w:rPr>
         <w:drawing>
           <wp:inline distT="0" distB="0" distL="0" distR="0">
-            <wp:extent cx="5324475" cy="4961125"/>
-            <wp:effectExtent l="0" t="0" r="0" b="0"/>
-            <wp:docPr id="8" name="Imagem 8"/>
+            <wp:extent cx="4028571" cy="3733333"/>
+            <wp:effectExtent l="0" t="0" r="0" b="635"/>
+            <wp:docPr id="14" name="Imagem 14"/>
             <wp:cNvGraphicFramePr>
               <a:graphicFrameLocks xmlns:a="http://schemas.openxmlformats.org/drawingml/2006/main" noChangeAspect="1"/>
             </wp:cNvGraphicFramePr>
@@ -814,7 +658,7 @@
               <a:graphicData uri="http://schemas.openxmlformats.org/drawingml/2006/picture">
                 <pic:pic xmlns:pic="http://schemas.openxmlformats.org/drawingml/2006/picture">
                   <pic:nvPicPr>
-                    <pic:cNvPr id="8" name="main.PNG"/>
+                    <pic:cNvPr id="14" name="permissoes.PNG"/>
                     <pic:cNvPicPr/>
                   </pic:nvPicPr>
                   <pic:blipFill>
@@ -832,7 +676,7 @@
                   <pic:spPr>
                     <a:xfrm>
                       <a:off x="0" y="0"/>
-                      <a:ext cx="5350156" cy="4985053"/>
+                      <a:ext cx="4028571" cy="3733333"/>
                     </a:xfrm>
                     <a:prstGeom prst="rect">
                       <a:avLst/>
@@ -847,13 +691,35 @@
     </w:p>
     <w:p>
       <w:r>
-        <w:t xml:space="preserve">A partir desta pagina podemos selecionar duas opções, </w:t>
-      </w:r>
-      <w:r>
-        <w:t>procurar paciente ou consultas ao</w:t>
-      </w:r>
-      <w:r>
-        <w:t xml:space="preserve"> clicar nos botões em questão respetivamente.</w:t>
+        <w:t xml:space="preserve">A partir desta pagina podemos </w:t>
+      </w:r>
+      <w:r>
+        <w:t xml:space="preserve">alterar as permissões de um </w:t>
+      </w:r>
+      <w:r>
+        <w:t xml:space="preserve">paciente, </w:t>
+      </w:r>
+      <w:r>
+        <w:t xml:space="preserve">selecionando o paciente, </w:t>
+      </w:r>
+      <w:r>
+        <w:t xml:space="preserve">escolher o tipo de utilizador e carregar no botão </w:t>
+      </w:r>
+      <w:r>
+        <w:t xml:space="preserve">de </w:t>
+      </w:r>
+      <w:proofErr w:type="spellStart"/>
+      <w:r>
+        <w:t>update</w:t>
+      </w:r>
+      <w:proofErr w:type="spellEnd"/>
+      <w:r>
+        <w:t>.</w:t>
+      </w:r>
+    </w:p>
+    <w:p>
+      <w:r>
+        <w:t>É também possível apagar o utilizador em questão, ao selecionar o paciente e carregar no botão de apagar utilizador.</w:t>
       </w:r>
     </w:p>
     <w:p>
@@ -861,6 +727,7 @@
         <w:br w:type="page"/>
       </w:r>
     </w:p>
+    <w:p/>
     <w:p>
       <w:pPr>
         <w:pStyle w:val="Subttulo"/>
@@ -872,19 +739,112 @@
         <w:rPr>
           <w:u w:val="single"/>
         </w:rPr>
-        <w:lastRenderedPageBreak/>
-        <w:t>Pesquisa por utilizador</w:t>
-      </w:r>
-    </w:p>
-    <w:p>
-      <w:r>
-        <w:t xml:space="preserve">Ao escolhermos a opção de </w:t>
-      </w:r>
-      <w:r>
-        <w:t>procurar paciente</w:t>
-      </w:r>
-      <w:r>
-        <w:t xml:space="preserve"> na pagina anterior seremos redirecionados para a seguinte pagina.</w:t>
+        <w:t xml:space="preserve">Pagina de </w:t>
+      </w:r>
+      <w:proofErr w:type="spellStart"/>
+      <w:r>
+        <w:rPr>
+          <w:u w:val="single"/>
+        </w:rPr>
+        <w:t>Doctor</w:t>
+      </w:r>
+      <w:proofErr w:type="spellEnd"/>
+      <w:r>
+        <w:rPr>
+          <w:u w:val="single"/>
+        </w:rPr>
+        <w:t xml:space="preserve">, </w:t>
+      </w:r>
+      <w:proofErr w:type="spellStart"/>
+      <w:r>
+        <w:rPr>
+          <w:u w:val="single"/>
+        </w:rPr>
+        <w:t>Nurse</w:t>
+      </w:r>
+      <w:proofErr w:type="spellEnd"/>
+      <w:r>
+        <w:rPr>
+          <w:u w:val="single"/>
+        </w:rPr>
+        <w:t xml:space="preserve"> e </w:t>
+      </w:r>
+      <w:proofErr w:type="spellStart"/>
+      <w:r>
+        <w:rPr>
+          <w:u w:val="single"/>
+        </w:rPr>
+        <w:t>Attendant</w:t>
+      </w:r>
+      <w:proofErr w:type="spellEnd"/>
+    </w:p>
+    <w:p>
+      <w:r>
+        <w:t xml:space="preserve">Ao fazer login com as credencias de </w:t>
+      </w:r>
+      <w:proofErr w:type="spellStart"/>
+      <w:r>
+        <w:t>doctor</w:t>
+      </w:r>
+      <w:proofErr w:type="spellEnd"/>
+      <w:r>
+        <w:t xml:space="preserve">, </w:t>
+      </w:r>
+      <w:proofErr w:type="spellStart"/>
+      <w:r>
+        <w:t>nurse</w:t>
+      </w:r>
+      <w:proofErr w:type="spellEnd"/>
+      <w:r>
+        <w:t xml:space="preserve"> ou </w:t>
+      </w:r>
+      <w:proofErr w:type="spellStart"/>
+      <w:r>
+        <w:t>attendante</w:t>
+      </w:r>
+      <w:proofErr w:type="spellEnd"/>
+      <w:r>
+        <w:t xml:space="preserve">, por defeito são </w:t>
+      </w:r>
+      <w:proofErr w:type="spellStart"/>
+      <w:r>
+        <w:t>username</w:t>
+      </w:r>
+      <w:proofErr w:type="spellEnd"/>
+      <w:r>
+        <w:t xml:space="preserve"> </w:t>
+      </w:r>
+      <w:proofErr w:type="spellStart"/>
+      <w:r>
+        <w:t>doctor</w:t>
+      </w:r>
+      <w:proofErr w:type="spellEnd"/>
+      <w:r>
+        <w:t xml:space="preserve">, </w:t>
+      </w:r>
+      <w:proofErr w:type="spellStart"/>
+      <w:r>
+        <w:t>nurse</w:t>
+      </w:r>
+      <w:proofErr w:type="spellEnd"/>
+      <w:r>
+        <w:t xml:space="preserve"> e </w:t>
+      </w:r>
+      <w:proofErr w:type="spellStart"/>
+      <w:r>
+        <w:t>attendant</w:t>
+      </w:r>
+      <w:proofErr w:type="spellEnd"/>
+      <w:r>
+        <w:t xml:space="preserve"> com a password </w:t>
+      </w:r>
+      <w:proofErr w:type="spellStart"/>
+      <w:r>
+        <w:t>pw</w:t>
+      </w:r>
+      <w:proofErr w:type="spellEnd"/>
+      <w:r>
+        <w:t>, deparamo-nos com a seguinte pagina.</w:t>
       </w:r>
     </w:p>
     <w:p>
@@ -898,9 +858,9 @@
         </w:rPr>
         <w:drawing>
           <wp:inline distT="0" distB="0" distL="0" distR="0">
-            <wp:extent cx="5343525" cy="4550748"/>
-            <wp:effectExtent l="0" t="0" r="0" b="2540"/>
-            <wp:docPr id="10" name="Imagem 10"/>
+            <wp:extent cx="3942665" cy="3652152"/>
+            <wp:effectExtent l="0" t="0" r="1270" b="5715"/>
+            <wp:docPr id="20" name="Imagem 20"/>
             <wp:cNvGraphicFramePr>
               <a:graphicFrameLocks xmlns:a="http://schemas.openxmlformats.org/drawingml/2006/main" noChangeAspect="1"/>
             </wp:cNvGraphicFramePr>
@@ -908,7 +868,7 @@
               <a:graphicData uri="http://schemas.openxmlformats.org/drawingml/2006/picture">
                 <pic:pic xmlns:pic="http://schemas.openxmlformats.org/drawingml/2006/picture">
                   <pic:nvPicPr>
-                    <pic:cNvPr id="10" name="SearchPatient.PNG"/>
+                    <pic:cNvPr id="20" name="main.PNG"/>
                     <pic:cNvPicPr/>
                   </pic:nvPicPr>
                   <pic:blipFill>
@@ -926,7 +886,7 @@
                   <pic:spPr>
                     <a:xfrm>
                       <a:off x="0" y="0"/>
-                      <a:ext cx="5351057" cy="4557162"/>
+                      <a:ext cx="3950145" cy="3659081"/>
                     </a:xfrm>
                     <a:prstGeom prst="rect">
                       <a:avLst/>
@@ -941,12 +901,10 @@
     </w:p>
     <w:p>
       <w:r>
-        <w:t xml:space="preserve">A partir desta pagina podemos </w:t>
-      </w:r>
-      <w:r>
-        <w:t>obter uma listagem de todos os pacientes existentes no sistema. Podemos selecionar um paciente da listagem para sermos redirecionados para a pagina desse paciente em questão. Podemos utilizar o campo de busca para procurar paciente(s) por qualquer um dos campos de informação do paciente. Podemos ainda criar um novo paciente a partir do botão criar paciente.</w:t>
-      </w:r>
-    </w:p>
+        <w:t>A partir desta pagina podemos selecionar duas opções, procurar paciente ou consultas ao clicar nos botões em questão respetivamente.</w:t>
+      </w:r>
+    </w:p>
+    <w:p/>
     <w:p>
       <w:r>
         <w:br w:type="page"/>
@@ -964,21 +922,18 @@
           <w:u w:val="single"/>
         </w:rPr>
         <w:lastRenderedPageBreak/>
-        <w:t>Criar Paciente</w:t>
-      </w:r>
-    </w:p>
-    <w:p>
-      <w:r>
-        <w:t xml:space="preserve">Ao escolhermos a opção de </w:t>
-      </w:r>
-      <w:r>
-        <w:t>criar</w:t>
-      </w:r>
-      <w:r>
-        <w:t xml:space="preserve"> paciente na pagina anterior seremos redirecionados para a seguinte pagina.</w:t>
-      </w:r>
-    </w:p>
-    <w:p>
+        <w:t>Pesquisa por utilizador</w:t>
+      </w:r>
+    </w:p>
+    <w:p>
+      <w:r>
+        <w:t>Ao escolhermos a opção de procurar paciente na pagina anterior seremos redirecionados para a seguinte pagina.</w:t>
+      </w:r>
+    </w:p>
+    <w:p>
+      <w:pPr>
+        <w:jc w:val="center"/>
+      </w:pPr>
       <w:r>
         <w:rPr>
           <w:noProof/>
@@ -986,9 +941,9 @@
         </w:rPr>
         <w:drawing>
           <wp:inline distT="0" distB="0" distL="0" distR="0">
-            <wp:extent cx="5238750" cy="4890863"/>
-            <wp:effectExtent l="0" t="0" r="0" b="5080"/>
-            <wp:docPr id="11" name="Imagem 11"/>
+            <wp:extent cx="4914286" cy="4190476"/>
+            <wp:effectExtent l="0" t="0" r="635" b="635"/>
+            <wp:docPr id="17" name="Imagem 17"/>
             <wp:cNvGraphicFramePr>
               <a:graphicFrameLocks xmlns:a="http://schemas.openxmlformats.org/drawingml/2006/main" noChangeAspect="1"/>
             </wp:cNvGraphicFramePr>
@@ -996,7 +951,7 @@
               <a:graphicData uri="http://schemas.openxmlformats.org/drawingml/2006/picture">
                 <pic:pic xmlns:pic="http://schemas.openxmlformats.org/drawingml/2006/picture">
                   <pic:nvPicPr>
-                    <pic:cNvPr id="11" name="CriarPaciente.PNG"/>
+                    <pic:cNvPr id="17" name="SearchPatient.PNG"/>
                     <pic:cNvPicPr/>
                   </pic:nvPicPr>
                   <pic:blipFill>
@@ -1014,7 +969,7 @@
                   <pic:spPr>
                     <a:xfrm>
                       <a:off x="0" y="0"/>
-                      <a:ext cx="5239503" cy="4891566"/>
+                      <a:ext cx="4914286" cy="4190476"/>
                     </a:xfrm>
                     <a:prstGeom prst="rect">
                       <a:avLst/>
@@ -1029,16 +984,7 @@
     </w:p>
     <w:p>
       <w:r>
-        <w:t>A partir desta pagina podemos criar um novo pac</w:t>
-      </w:r>
-      <w:r>
-        <w:t xml:space="preserve">iente colocando os dados deste </w:t>
-      </w:r>
-      <w:r>
-        <w:t>e carr</w:t>
-      </w:r>
-      <w:r>
-        <w:t>egar no botão criar utilizador.</w:t>
+        <w:t>A partir desta pagina podemos obter uma listagem de todos os pacientes existentes no sistema. Podemos selecionar um paciente da listagem para sermos redirecionados para a pagina desse paciente em questão. Podemos utilizar o campo de busca para procurar paciente(s) por qualquer um dos campos de informação do paciente. Podemos ainda criar um novo paciente a partir do botão criar paciente.</w:t>
       </w:r>
     </w:p>
     <w:p>
@@ -1058,18 +1004,18 @@
           <w:u w:val="single"/>
         </w:rPr>
         <w:lastRenderedPageBreak/>
-        <w:t>Paciente</w:t>
-      </w:r>
-    </w:p>
-    <w:p>
-      <w:r>
-        <w:t>Ao escolhermos um paciente</w:t>
-      </w:r>
-      <w:r>
-        <w:t xml:space="preserve"> na pagina anterior seremos redirecionados para a seguinte pagina.</w:t>
-      </w:r>
-    </w:p>
-    <w:p>
+        <w:t>Criar Paciente</w:t>
+      </w:r>
+    </w:p>
+    <w:p>
+      <w:r>
+        <w:t>Ao escolhermos a opção de criar paciente na pagina anterior seremos redirecionados para a seguinte pagina.</w:t>
+      </w:r>
+    </w:p>
+    <w:p>
+      <w:pPr>
+        <w:jc w:val="center"/>
+      </w:pPr>
       <w:r>
         <w:rPr>
           <w:noProof/>
@@ -1077,9 +1023,9 @@
         </w:rPr>
         <w:drawing>
           <wp:inline distT="0" distB="0" distL="0" distR="0">
-            <wp:extent cx="5162550" cy="5361110"/>
+            <wp:extent cx="4820323" cy="4477375"/>
             <wp:effectExtent l="0" t="0" r="0" b="0"/>
-            <wp:docPr id="13" name="Imagem 13"/>
+            <wp:docPr id="19" name="Imagem 19"/>
             <wp:cNvGraphicFramePr>
               <a:graphicFrameLocks xmlns:a="http://schemas.openxmlformats.org/drawingml/2006/main" noChangeAspect="1"/>
             </wp:cNvGraphicFramePr>
@@ -1087,7 +1033,7 @@
               <a:graphicData uri="http://schemas.openxmlformats.org/drawingml/2006/picture">
                 <pic:pic xmlns:pic="http://schemas.openxmlformats.org/drawingml/2006/picture">
                   <pic:nvPicPr>
-                    <pic:cNvPr id="13" name="Paciente.PNG"/>
+                    <pic:cNvPr id="19" name="CriarPaciente.PNG"/>
                     <pic:cNvPicPr/>
                   </pic:nvPicPr>
                   <pic:blipFill>
@@ -1105,7 +1051,7 @@
                   <pic:spPr>
                     <a:xfrm>
                       <a:off x="0" y="0"/>
-                      <a:ext cx="5167895" cy="5366660"/>
+                      <a:ext cx="4820323" cy="4477375"/>
                     </a:xfrm>
                     <a:prstGeom prst="rect">
                       <a:avLst/>
@@ -1120,85 +1066,13 @@
     </w:p>
     <w:p>
       <w:r>
-        <w:t>A partir desta pagina podemos selecionar uma das seguintes opções:</w:t>
-      </w:r>
-    </w:p>
-    <w:p>
-      <w:proofErr w:type="spellStart"/>
-      <w:r>
-        <w:t>Update</w:t>
-      </w:r>
-      <w:proofErr w:type="spellEnd"/>
-      <w:r>
-        <w:t xml:space="preserve"> paciente, seremos redirecionados para a pagina de criar paciente com os dados já carregados e com um novo botão de </w:t>
-      </w:r>
-      <w:proofErr w:type="spellStart"/>
-      <w:r>
-        <w:t>update</w:t>
-      </w:r>
-      <w:proofErr w:type="spellEnd"/>
-      <w:r>
-        <w:t>;</w:t>
-      </w:r>
-    </w:p>
-    <w:p>
-      <w:r>
-        <w:t>Apagar paciente, que irá apagar o paciente em questão;</w:t>
-      </w:r>
-    </w:p>
-    <w:p>
-      <w:r>
-        <w:t>Registar consulta;</w:t>
-      </w:r>
-    </w:p>
-    <w:p>
-      <w:r>
-        <w:t xml:space="preserve">e por fim carregar </w:t>
-      </w:r>
-      <w:proofErr w:type="spellStart"/>
-      <w:r>
-        <w:t>Clinical</w:t>
-      </w:r>
-      <w:proofErr w:type="spellEnd"/>
-      <w:r>
-        <w:t xml:space="preserve"> Data.</w:t>
-      </w:r>
-    </w:p>
-    <w:p>
-      <w:r>
-        <w:br w:type="page"/>
-      </w:r>
-    </w:p>
-    <w:p>
-      <w:pPr>
-        <w:pStyle w:val="Subttulo"/>
-        <w:rPr>
-          <w:u w:val="single"/>
-        </w:rPr>
-      </w:pPr>
-      <w:r>
-        <w:rPr>
-          <w:u w:val="single"/>
-        </w:rPr>
-        <w:lastRenderedPageBreak/>
-        <w:t>Registar Consulta</w:t>
-      </w:r>
-    </w:p>
-    <w:p>
-      <w:r>
-        <w:t xml:space="preserve">Ao escolhermos </w:t>
-      </w:r>
-      <w:r>
-        <w:t xml:space="preserve">a opção de </w:t>
-      </w:r>
-      <w:r>
-        <w:t xml:space="preserve">registar consulta </w:t>
-      </w:r>
-      <w:r>
-        <w:t>na pagina anterior seremos redirecionados para a seguinte pagina.</w:t>
-      </w:r>
-    </w:p>
-    <w:p>
+        <w:t>A partir desta pagina podemos criar um novo paciente colocando os dados deste e carregar no botão criar utilizador.</w:t>
+      </w:r>
+    </w:p>
+    <w:p>
+      <w:pPr>
+        <w:jc w:val="center"/>
+      </w:pPr>
       <w:r>
         <w:rPr>
           <w:noProof/>
@@ -1206,9 +1080,9 @@
         </w:rPr>
         <w:drawing>
           <wp:inline distT="0" distB="0" distL="0" distR="0">
-            <wp:extent cx="5438775" cy="4035621"/>
-            <wp:effectExtent l="0" t="0" r="0" b="3175"/>
-            <wp:docPr id="15" name="Imagem 15"/>
+            <wp:extent cx="2457793" cy="1571844"/>
+            <wp:effectExtent l="0" t="0" r="0" b="9525"/>
+            <wp:docPr id="21" name="Imagem 21"/>
             <wp:cNvGraphicFramePr>
               <a:graphicFrameLocks xmlns:a="http://schemas.openxmlformats.org/drawingml/2006/main" noChangeAspect="1"/>
             </wp:cNvGraphicFramePr>
@@ -1216,7 +1090,7 @@
               <a:graphicData uri="http://schemas.openxmlformats.org/drawingml/2006/picture">
                 <pic:pic xmlns:pic="http://schemas.openxmlformats.org/drawingml/2006/picture">
                   <pic:nvPicPr>
-                    <pic:cNvPr id="15" name="RegistarConsulta.PNG"/>
+                    <pic:cNvPr id="21" name="CriarPacienteMB.png"/>
                     <pic:cNvPicPr/>
                   </pic:nvPicPr>
                   <pic:blipFill>
@@ -1234,7 +1108,7 @@
                   <pic:spPr>
                     <a:xfrm>
                       <a:off x="0" y="0"/>
-                      <a:ext cx="5449600" cy="4043653"/>
+                      <a:ext cx="2457793" cy="1571844"/>
                     </a:xfrm>
                     <a:prstGeom prst="rect">
                       <a:avLst/>
@@ -1249,18 +1123,10 @@
     </w:p>
     <w:p>
       <w:r>
-        <w:t>A partir desta pagina podemos criar um</w:t>
-      </w:r>
-      <w:r>
-        <w:t>a nova</w:t>
-      </w:r>
-      <w:r>
-        <w:t xml:space="preserve"> </w:t>
-      </w:r>
-      <w:r>
-        <w:t>consulta selecionando o medico e a data da consulta e carregar no botão de confirmar.</w:t>
-      </w:r>
-    </w:p>
+        <w:t>Exemplo acima é da criação de um paciente, Rui Rijo.</w:t>
+      </w:r>
+    </w:p>
+    <w:p/>
     <w:p>
       <w:r>
         <w:br w:type="page"/>
@@ -1278,15 +1144,18 @@
           <w:u w:val="single"/>
         </w:rPr>
         <w:lastRenderedPageBreak/>
-        <w:t>Lista de Consultas</w:t>
-      </w:r>
-    </w:p>
-    <w:p>
-      <w:r>
-        <w:t>Ao escolhermos a opção de consultas na pagina inicial seremos redirecionados para a seguinte pagina.</w:t>
-      </w:r>
-    </w:p>
-    <w:p>
+        <w:t>Paciente</w:t>
+      </w:r>
+    </w:p>
+    <w:p>
+      <w:r>
+        <w:t>Ao escolhermos um paciente na pagina anterior seremos redirecionados para a seguinte pagina.</w:t>
+      </w:r>
+    </w:p>
+    <w:p>
+      <w:pPr>
+        <w:jc w:val="center"/>
+      </w:pPr>
       <w:r>
         <w:rPr>
           <w:noProof/>
@@ -1294,9 +1163,9 @@
         </w:rPr>
         <w:drawing>
           <wp:inline distT="0" distB="0" distL="0" distR="0">
-            <wp:extent cx="5400040" cy="3101340"/>
-            <wp:effectExtent l="0" t="0" r="0" b="3810"/>
-            <wp:docPr id="16" name="Imagem 16"/>
+            <wp:extent cx="3281995" cy="3362325"/>
+            <wp:effectExtent l="0" t="0" r="0" b="0"/>
+            <wp:docPr id="22" name="Imagem 22"/>
             <wp:cNvGraphicFramePr>
               <a:graphicFrameLocks xmlns:a="http://schemas.openxmlformats.org/drawingml/2006/main" noChangeAspect="1"/>
             </wp:cNvGraphicFramePr>
@@ -1304,7 +1173,7 @@
               <a:graphicData uri="http://schemas.openxmlformats.org/drawingml/2006/picture">
                 <pic:pic xmlns:pic="http://schemas.openxmlformats.org/drawingml/2006/picture">
                   <pic:nvPicPr>
-                    <pic:cNvPr id="16" name="Consultas.PNG"/>
+                    <pic:cNvPr id="22" name="Paciente.PNG"/>
                     <pic:cNvPicPr/>
                   </pic:nvPicPr>
                   <pic:blipFill>
@@ -1322,7 +1191,7 @@
                   <pic:spPr>
                     <a:xfrm>
                       <a:off x="0" y="0"/>
-                      <a:ext cx="5400040" cy="3101340"/>
+                      <a:ext cx="3288368" cy="3368854"/>
                     </a:xfrm>
                     <a:prstGeom prst="rect">
                       <a:avLst/>
@@ -1337,43 +1206,48 @@
     </w:p>
     <w:p>
       <w:r>
-        <w:t xml:space="preserve">A partir desta pagina podemos </w:t>
-      </w:r>
-      <w:r>
-        <w:t>obter uma listagem de todas as</w:t>
-      </w:r>
-      <w:r>
-        <w:t xml:space="preserve"> </w:t>
-      </w:r>
-      <w:r>
-        <w:t xml:space="preserve">consultas </w:t>
-      </w:r>
-      <w:r>
-        <w:t>existentes no sistema. Podemos selecionar um</w:t>
-      </w:r>
-      <w:r>
-        <w:t>a</w:t>
-      </w:r>
-      <w:r>
-        <w:t xml:space="preserve"> </w:t>
-      </w:r>
-      <w:r>
-        <w:t>consulta</w:t>
-      </w:r>
-      <w:r>
-        <w:t xml:space="preserve"> da listagem para sermos re</w:t>
-      </w:r>
-      <w:r>
-        <w:t>direcionados para a pagina dessa</w:t>
-      </w:r>
-      <w:r>
-        <w:t xml:space="preserve"> </w:t>
-      </w:r>
-      <w:r>
-        <w:t xml:space="preserve">consulta </w:t>
-      </w:r>
-      <w:r>
-        <w:t xml:space="preserve">em questão. </w:t>
+        <w:t>A partir desta pagina podemos selecionar uma das seguintes opções:</w:t>
+      </w:r>
+    </w:p>
+    <w:p>
+      <w:proofErr w:type="spellStart"/>
+      <w:r>
+        <w:t>Update</w:t>
+      </w:r>
+      <w:proofErr w:type="spellEnd"/>
+      <w:r>
+        <w:t xml:space="preserve"> paciente, seremos redirecionados para a pagina de criar paciente com os dados já carregados e com um novo botão de </w:t>
+      </w:r>
+      <w:proofErr w:type="spellStart"/>
+      <w:r>
+        <w:t>update</w:t>
+      </w:r>
+      <w:proofErr w:type="spellEnd"/>
+      <w:r>
+        <w:t>;</w:t>
+      </w:r>
+    </w:p>
+    <w:p>
+      <w:r>
+        <w:t>Apagar paciente, que irá apagar o paciente em questão;</w:t>
+      </w:r>
+    </w:p>
+    <w:p>
+      <w:r>
+        <w:t>Registar consulta;</w:t>
+      </w:r>
+    </w:p>
+    <w:p>
+      <w:r>
+        <w:t xml:space="preserve">e por fim carregar </w:t>
+      </w:r>
+      <w:proofErr w:type="spellStart"/>
+      <w:r>
+        <w:t>Clinical</w:t>
+      </w:r>
+      <w:proofErr w:type="spellEnd"/>
+      <w:r>
+        <w:t xml:space="preserve"> Data.</w:t>
       </w:r>
     </w:p>
     <w:p>
@@ -1393,27 +1267,18 @@
           <w:u w:val="single"/>
         </w:rPr>
         <w:lastRenderedPageBreak/>
-        <w:t>Consultas</w:t>
-      </w:r>
-    </w:p>
-    <w:p>
-      <w:r>
-        <w:t>Ao escolhermos um</w:t>
-      </w:r>
-      <w:r>
-        <w:t>a</w:t>
-      </w:r>
-      <w:r>
-        <w:t xml:space="preserve"> </w:t>
-      </w:r>
-      <w:r>
-        <w:t>consulta</w:t>
-      </w:r>
-      <w:r>
-        <w:t xml:space="preserve"> na pagina anterior seremos redirecionados para a seguinte pagina.</w:t>
-      </w:r>
-    </w:p>
-    <w:p>
+        <w:t>Registar Consulta</w:t>
+      </w:r>
+    </w:p>
+    <w:p>
+      <w:r>
+        <w:t>Ao escolhermos a opção de registar consulta na pagina anterior seremos redirecionados para a seguinte pagina.</w:t>
+      </w:r>
+    </w:p>
+    <w:p>
+      <w:pPr>
+        <w:jc w:val="center"/>
+      </w:pPr>
       <w:r>
         <w:rPr>
           <w:noProof/>
@@ -1421,9 +1286,9 @@
         </w:rPr>
         <w:drawing>
           <wp:inline distT="0" distB="0" distL="0" distR="0">
-            <wp:extent cx="4991797" cy="5401429"/>
-            <wp:effectExtent l="0" t="0" r="0" b="8890"/>
-            <wp:docPr id="18" name="Imagem 18"/>
+            <wp:extent cx="4143953" cy="3057952"/>
+            <wp:effectExtent l="0" t="0" r="0" b="9525"/>
+            <wp:docPr id="23" name="Imagem 23"/>
             <wp:cNvGraphicFramePr>
               <a:graphicFrameLocks xmlns:a="http://schemas.openxmlformats.org/drawingml/2006/main" noChangeAspect="1"/>
             </wp:cNvGraphicFramePr>
@@ -1431,7 +1296,7 @@
               <a:graphicData uri="http://schemas.openxmlformats.org/drawingml/2006/picture">
                 <pic:pic xmlns:pic="http://schemas.openxmlformats.org/drawingml/2006/picture">
                   <pic:nvPicPr>
-                    <pic:cNvPr id="18" name="consulta.PNG"/>
+                    <pic:cNvPr id="23" name="RegistarConsulta.PNG"/>
                     <pic:cNvPicPr/>
                   </pic:nvPicPr>
                   <pic:blipFill>
@@ -1449,7 +1314,7 @@
                   <pic:spPr>
                     <a:xfrm>
                       <a:off x="0" y="0"/>
-                      <a:ext cx="4991797" cy="5401429"/>
+                      <a:ext cx="4143953" cy="3057952"/>
                     </a:xfrm>
                     <a:prstGeom prst="rect">
                       <a:avLst/>
@@ -1464,13 +1329,265 @@
     </w:p>
     <w:p>
       <w:r>
-        <w:t xml:space="preserve">A partir desta pagina podemos </w:t>
-      </w:r>
-      <w:r>
-        <w:t>colocar o diagnostico, medicação e observações desejadas e guardar a consulta em questão.</w:t>
-      </w:r>
-    </w:p>
-    <w:p/>
+        <w:t>A partir desta pagina podemos criar uma nova consulta selecionando o medico e a data da consulta e carregar no botão de confirmar.</w:t>
+      </w:r>
+    </w:p>
+    <w:p>
+      <w:r>
+        <w:br w:type="page"/>
+      </w:r>
+    </w:p>
+    <w:p>
+      <w:pPr>
+        <w:pStyle w:val="Subttulo"/>
+        <w:rPr>
+          <w:u w:val="single"/>
+        </w:rPr>
+      </w:pPr>
+      <w:r>
+        <w:rPr>
+          <w:u w:val="single"/>
+        </w:rPr>
+        <w:lastRenderedPageBreak/>
+        <w:t>Lista de Consultas</w:t>
+      </w:r>
+    </w:p>
+    <w:p>
+      <w:r>
+        <w:t>Ao escolhermos a opção de consultas na pagina inicial seremos redirecionados para a seguinte pagina.</w:t>
+      </w:r>
+    </w:p>
+    <w:p>
+      <w:pPr>
+        <w:jc w:val="center"/>
+      </w:pPr>
+      <w:r>
+        <w:rPr>
+          <w:noProof/>
+          <w:lang w:eastAsia="pt-PT"/>
+        </w:rPr>
+        <w:drawing>
+          <wp:inline distT="0" distB="0" distL="0" distR="0">
+            <wp:extent cx="5400040" cy="3081655"/>
+            <wp:effectExtent l="0" t="0" r="0" b="4445"/>
+            <wp:docPr id="24" name="Imagem 24"/>
+            <wp:cNvGraphicFramePr>
+              <a:graphicFrameLocks xmlns:a="http://schemas.openxmlformats.org/drawingml/2006/main" noChangeAspect="1"/>
+            </wp:cNvGraphicFramePr>
+            <a:graphic xmlns:a="http://schemas.openxmlformats.org/drawingml/2006/main">
+              <a:graphicData uri="http://schemas.openxmlformats.org/drawingml/2006/picture">
+                <pic:pic xmlns:pic="http://schemas.openxmlformats.org/drawingml/2006/picture">
+                  <pic:nvPicPr>
+                    <pic:cNvPr id="24" name="Consultas.PNG"/>
+                    <pic:cNvPicPr/>
+                  </pic:nvPicPr>
+                  <pic:blipFill>
+                    <a:blip r:embed="rId16">
+                      <a:extLst>
+                        <a:ext uri="{28A0092B-C50C-407E-A947-70E740481C1C}">
+                          <a14:useLocalDpi xmlns:a14="http://schemas.microsoft.com/office/drawing/2010/main" val="0"/>
+                        </a:ext>
+                      </a:extLst>
+                    </a:blip>
+                    <a:stretch>
+                      <a:fillRect/>
+                    </a:stretch>
+                  </pic:blipFill>
+                  <pic:spPr>
+                    <a:xfrm>
+                      <a:off x="0" y="0"/>
+                      <a:ext cx="5400040" cy="3081655"/>
+                    </a:xfrm>
+                    <a:prstGeom prst="rect">
+                      <a:avLst/>
+                    </a:prstGeom>
+                  </pic:spPr>
+                </pic:pic>
+              </a:graphicData>
+            </a:graphic>
+          </wp:inline>
+        </w:drawing>
+      </w:r>
+    </w:p>
+    <w:p>
+      <w:r>
+        <w:t>A partir desta pagina podemos obter uma listagem de todas as consultas existentes no sistema. Podemos selecionar um</w:t>
+      </w:r>
+      <w:r>
+        <w:t>a</w:t>
+      </w:r>
+      <w:r>
+        <w:t xml:space="preserve"> </w:t>
+      </w:r>
+      <w:r>
+        <w:t>consulta</w:t>
+      </w:r>
+      <w:r>
+        <w:t xml:space="preserve"> da listagem para sermos re</w:t>
+      </w:r>
+      <w:r>
+        <w:t>direcionados para a pagina dessa</w:t>
+      </w:r>
+      <w:r>
+        <w:t xml:space="preserve"> </w:t>
+      </w:r>
+      <w:r>
+        <w:t xml:space="preserve">consulta </w:t>
+      </w:r>
+      <w:r>
+        <w:t xml:space="preserve">em questão. </w:t>
+      </w:r>
+    </w:p>
+    <w:p>
+      <w:r>
+        <w:br w:type="page"/>
+      </w:r>
+    </w:p>
+    <w:p>
+      <w:pPr>
+        <w:pStyle w:val="Subttulo"/>
+        <w:rPr>
+          <w:u w:val="single"/>
+        </w:rPr>
+      </w:pPr>
+      <w:r>
+        <w:rPr>
+          <w:u w:val="single"/>
+        </w:rPr>
+        <w:lastRenderedPageBreak/>
+        <w:t>Consultas</w:t>
+      </w:r>
+    </w:p>
+    <w:p>
+      <w:r>
+        <w:t>Ao escolhermos uma consulta na pagina anterior seremos redirecionados para a seguinte pagina.</w:t>
+      </w:r>
+    </w:p>
+    <w:p>
+      <w:pPr>
+        <w:jc w:val="center"/>
+      </w:pPr>
+      <w:r>
+        <w:rPr>
+          <w:noProof/>
+          <w:lang w:eastAsia="pt-PT"/>
+        </w:rPr>
+        <w:drawing>
+          <wp:inline distT="0" distB="0" distL="0" distR="0">
+            <wp:extent cx="4915586" cy="5344271"/>
+            <wp:effectExtent l="0" t="0" r="0" b="8890"/>
+            <wp:docPr id="25" name="Imagem 25"/>
+            <wp:cNvGraphicFramePr>
+              <a:graphicFrameLocks xmlns:a="http://schemas.openxmlformats.org/drawingml/2006/main" noChangeAspect="1"/>
+            </wp:cNvGraphicFramePr>
+            <a:graphic xmlns:a="http://schemas.openxmlformats.org/drawingml/2006/main">
+              <a:graphicData uri="http://schemas.openxmlformats.org/drawingml/2006/picture">
+                <pic:pic xmlns:pic="http://schemas.openxmlformats.org/drawingml/2006/picture">
+                  <pic:nvPicPr>
+                    <pic:cNvPr id="25" name="consulta.PNG"/>
+                    <pic:cNvPicPr/>
+                  </pic:nvPicPr>
+                  <pic:blipFill>
+                    <a:blip r:embed="rId17">
+                      <a:extLst>
+                        <a:ext uri="{28A0092B-C50C-407E-A947-70E740481C1C}">
+                          <a14:useLocalDpi xmlns:a14="http://schemas.microsoft.com/office/drawing/2010/main" val="0"/>
+                        </a:ext>
+                      </a:extLst>
+                    </a:blip>
+                    <a:stretch>
+                      <a:fillRect/>
+                    </a:stretch>
+                  </pic:blipFill>
+                  <pic:spPr>
+                    <a:xfrm>
+                      <a:off x="0" y="0"/>
+                      <a:ext cx="4915586" cy="5344271"/>
+                    </a:xfrm>
+                    <a:prstGeom prst="rect">
+                      <a:avLst/>
+                    </a:prstGeom>
+                  </pic:spPr>
+                </pic:pic>
+              </a:graphicData>
+            </a:graphic>
+          </wp:inline>
+        </w:drawing>
+      </w:r>
+    </w:p>
+    <w:p>
+      <w:r>
+        <w:t>A partir desta pagina podemos colocar o diagnostico, medicação e observações desejadas e guardar a consulta em questão.</w:t>
+      </w:r>
+    </w:p>
+    <w:p>
+      <w:pPr>
+        <w:jc w:val="center"/>
+      </w:pPr>
+      <w:r>
+        <w:rPr>
+          <w:noProof/>
+          <w:lang w:eastAsia="pt-PT"/>
+        </w:rPr>
+        <w:drawing>
+          <wp:inline distT="0" distB="0" distL="0" distR="0">
+            <wp:extent cx="2200582" cy="1571844"/>
+            <wp:effectExtent l="0" t="0" r="9525" b="9525"/>
+            <wp:docPr id="26" name="Imagem 26"/>
+            <wp:cNvGraphicFramePr>
+              <a:graphicFrameLocks xmlns:a="http://schemas.openxmlformats.org/drawingml/2006/main" noChangeAspect="1"/>
+            </wp:cNvGraphicFramePr>
+            <a:graphic xmlns:a="http://schemas.openxmlformats.org/drawingml/2006/main">
+              <a:graphicData uri="http://schemas.openxmlformats.org/drawingml/2006/picture">
+                <pic:pic xmlns:pic="http://schemas.openxmlformats.org/drawingml/2006/picture">
+                  <pic:nvPicPr>
+                    <pic:cNvPr id="26" name="consultaMB.png"/>
+                    <pic:cNvPicPr/>
+                  </pic:nvPicPr>
+                  <pic:blipFill>
+                    <a:blip r:embed="rId18">
+                      <a:extLst>
+                        <a:ext uri="{28A0092B-C50C-407E-A947-70E740481C1C}">
+                          <a14:useLocalDpi xmlns:a14="http://schemas.microsoft.com/office/drawing/2010/main" val="0"/>
+                        </a:ext>
+                      </a:extLst>
+                    </a:blip>
+                    <a:stretch>
+                      <a:fillRect/>
+                    </a:stretch>
+                  </pic:blipFill>
+                  <pic:spPr>
+                    <a:xfrm>
+                      <a:off x="0" y="0"/>
+                      <a:ext cx="2200582" cy="1571844"/>
+                    </a:xfrm>
+                    <a:prstGeom prst="rect">
+                      <a:avLst/>
+                    </a:prstGeom>
+                  </pic:spPr>
+                </pic:pic>
+              </a:graphicData>
+            </a:graphic>
+          </wp:inline>
+        </w:drawing>
+      </w:r>
+    </w:p>
+    <w:p>
+      <w:r>
+        <w:t>Exemplo acima da alteração da informação de uma consulta do paciente</w:t>
+      </w:r>
+      <w:r>
+        <w:t xml:space="preserve"> Rui Rijo</w:t>
+      </w:r>
+      <w:r>
+        <w:t>, pelo médico Rui Rijo</w:t>
+      </w:r>
+      <w:bookmarkStart w:id="0" w:name="_GoBack"/>
+      <w:bookmarkEnd w:id="0"/>
+      <w:r>
+        <w:t>.</w:t>
+      </w:r>
+    </w:p>
     <w:sectPr>
       <w:pgSz w:w="11906" w:h="16838"/>
       <w:pgMar w:top="1417" w:right="1701" w:bottom="1417" w:left="1701" w:header="708" w:footer="708" w:gutter="0"/>

</xml_diff>